<commit_message>
Manual written & Report update
</commit_message>
<xml_diff>
--- a/CS 3340 Project Report.docx
+++ b/CS 3340 Project Report.docx
@@ -412,16 +412,200 @@
           <w:szCs w:val="24"/>
         </w:rPr>
       </w:pPr>
+      <w:r>
+        <w:rPr>
+          <w:rFonts w:cstheme="minorHAnsi"/>
+          <w:color w:val="FF0000"/>
+          <w:szCs w:val="24"/>
+        </w:rPr>
+        <w:t>Letters contained in board</w:t>
+      </w:r>
+    </w:p>
+    <w:p>
+      <w:pPr>
+        <w:pStyle w:val="ListParagraph"/>
+        <w:numPr>
+          <w:ilvl w:val="1"/>
+          <w:numId w:val="12"/>
+        </w:numPr>
+        <w:rPr>
+          <w:rFonts w:cstheme="minorHAnsi"/>
+          <w:szCs w:val="24"/>
+        </w:rPr>
+      </w:pPr>
+      <w:r>
+        <w:rPr>
+          <w:rFonts w:cstheme="minorHAnsi"/>
+          <w:color w:val="0000FF"/>
+          <w:szCs w:val="24"/>
+        </w:rPr>
+        <w:t>4-9 letters long</w:t>
+      </w:r>
+    </w:p>
+    <w:p>
+      <w:pPr>
+        <w:pStyle w:val="ListParagraph"/>
+        <w:numPr>
+          <w:ilvl w:val="1"/>
+          <w:numId w:val="12"/>
+        </w:numPr>
+        <w:rPr>
+          <w:rFonts w:cstheme="minorHAnsi"/>
+          <w:szCs w:val="24"/>
+        </w:rPr>
+      </w:pPr>
+      <w:r>
+        <w:rPr>
+          <w:rFonts w:eastAsia="Times New Roman" w:cstheme="minorHAnsi"/>
+          <w:color w:val="FF9900"/>
+          <w:szCs w:val="24"/>
+        </w:rPr>
+        <w:t>Uses center letter</w:t>
+      </w:r>
+    </w:p>
+    <w:p>
+      <w:pPr>
+        <w:pStyle w:val="ListParagraph"/>
+        <w:numPr>
+          <w:ilvl w:val="1"/>
+          <w:numId w:val="12"/>
+        </w:numPr>
+        <w:rPr>
+          <w:rFonts w:cstheme="minorHAnsi"/>
+          <w:szCs w:val="24"/>
+        </w:rPr>
+      </w:pPr>
+      <w:r>
+        <w:rPr>
+          <w:rFonts w:cstheme="minorHAnsi"/>
+          <w:color w:val="FF0000"/>
+          <w:szCs w:val="24"/>
+        </w:rPr>
+        <w:t>Doesn’t use too many of each letter</w:t>
+      </w:r>
+    </w:p>
+    <w:p>
+      <w:pPr>
+        <w:pStyle w:val="ListParagraph"/>
+        <w:numPr>
+          <w:ilvl w:val="0"/>
+          <w:numId w:val="12"/>
+        </w:numPr>
+        <w:rPr>
+          <w:rFonts w:cstheme="minorHAnsi"/>
+          <w:szCs w:val="24"/>
+        </w:rPr>
+      </w:pPr>
+      <w:r>
+        <w:rPr>
+          <w:rFonts w:eastAsia="Times New Roman" w:cstheme="minorHAnsi"/>
+          <w:color w:val="000000"/>
+          <w:szCs w:val="24"/>
+        </w:rPr>
+        <w:t>Compare to word bank</w:t>
+      </w:r>
+    </w:p>
+    <w:p>
+      <w:pPr>
+        <w:pStyle w:val="ListParagraph"/>
+        <w:numPr>
+          <w:ilvl w:val="1"/>
+          <w:numId w:val="12"/>
+        </w:numPr>
+        <w:rPr>
+          <w:rFonts w:cstheme="minorHAnsi"/>
+          <w:szCs w:val="24"/>
+        </w:rPr>
+      </w:pPr>
+      <w:r>
+        <w:rPr>
+          <w:rFonts w:eastAsia="Times New Roman" w:cstheme="minorHAnsi"/>
+          <w:color w:val="9900FF"/>
+          <w:szCs w:val="24"/>
+        </w:rPr>
+        <w:t>Found words</w:t>
+      </w:r>
+    </w:p>
+    <w:p>
+      <w:pPr>
+        <w:pStyle w:val="ListParagraph"/>
+        <w:numPr>
+          <w:ilvl w:val="2"/>
+          <w:numId w:val="12"/>
+        </w:numPr>
+        <w:rPr>
+          <w:rFonts w:cstheme="minorHAnsi"/>
+          <w:szCs w:val="24"/>
+        </w:rPr>
+      </w:pPr>
+      <w:r>
+        <w:rPr>
+          <w:rFonts w:eastAsia="Times New Roman" w:cstheme="minorHAnsi"/>
+          <w:color w:val="9900FF"/>
+          <w:szCs w:val="24"/>
+        </w:rPr>
+        <w:t>Ex: .fade    = not found</w:t>
+      </w:r>
+    </w:p>
+    <w:p>
+      <w:pPr>
+        <w:pStyle w:val="ListParagraph"/>
+        <w:numPr>
+          <w:ilvl w:val="2"/>
+          <w:numId w:val="12"/>
+        </w:numPr>
+        <w:rPr>
+          <w:rFonts w:cstheme="minorHAnsi"/>
+          <w:szCs w:val="24"/>
+        </w:rPr>
+      </w:pPr>
+      <w:r>
+        <w:rPr>
+          <w:rFonts w:eastAsia="Times New Roman" w:cstheme="minorHAnsi"/>
+          <w:color w:val="9900FF"/>
+          <w:szCs w:val="24"/>
+        </w:rPr>
+        <w:t>Ex: *fade    = found</w:t>
+      </w:r>
+    </w:p>
+    <w:p>
+      <w:pPr>
+        <w:pStyle w:val="ListParagraph"/>
+        <w:numPr>
+          <w:ilvl w:val="2"/>
+          <w:numId w:val="12"/>
+        </w:numPr>
+        <w:rPr>
+          <w:rFonts w:cstheme="minorHAnsi"/>
+          <w:szCs w:val="24"/>
+        </w:rPr>
+      </w:pPr>
+      <w:r>
+        <w:rPr>
+          <w:rFonts w:eastAsia="Times New Roman" w:cstheme="minorHAnsi"/>
+          <w:color w:val="9900FF"/>
+          <w:szCs w:val="24"/>
+        </w:rPr>
+        <w:t xml:space="preserve">f = end </w:t>
+      </w:r>
+      <w:r>
+        <w:rPr>
+          <w:rFonts w:eastAsia="Times New Roman" w:cstheme="minorHAnsi"/>
+          <w:color w:val="7030A0"/>
+          <w:szCs w:val="24"/>
+        </w:rPr>
+        <w:t>of dicti</w:t>
+      </w:r>
+      <w:r>
+        <w:rPr>
+          <w:rFonts w:eastAsia="Times New Roman" w:cstheme="minorHAnsi"/>
+          <w:color w:val="9900FF"/>
+          <w:szCs w:val="24"/>
+        </w:rPr>
+        <w:t>onary reached</w:t>
+      </w:r>
       <w:bookmarkStart w:id="0" w:name="_GoBack"/>
       <w:bookmarkEnd w:id="0"/>
-      <w:r>
-        <w:rPr>
-          <w:rFonts w:cstheme="minorHAnsi"/>
-          <w:color w:val="FF0000"/>
-          <w:szCs w:val="24"/>
-        </w:rPr>
-        <w:t>Letters contained in board</w:t>
-      </w:r>
     </w:p>
     <w:p>
       <w:pPr>
@@ -432,16 +616,38 @@
         </w:numPr>
         <w:rPr>
           <w:rFonts w:cstheme="minorHAnsi"/>
-          <w:szCs w:val="24"/>
-        </w:rPr>
-      </w:pPr>
-      <w:r>
-        <w:rPr>
-          <w:rFonts w:cstheme="minorHAnsi"/>
           <w:color w:val="0000FF"/>
           <w:szCs w:val="24"/>
         </w:rPr>
-        <w:t>4-9 letters long</w:t>
+      </w:pPr>
+      <w:r>
+        <w:rPr>
+          <w:rFonts w:eastAsia="Times New Roman" w:cstheme="minorHAnsi"/>
+          <w:color w:val="0000FF"/>
+          <w:szCs w:val="24"/>
+        </w:rPr>
+        <w:t>Dictionary bank (unfound words)</w:t>
+      </w:r>
+    </w:p>
+    <w:p>
+      <w:pPr>
+        <w:pStyle w:val="ListParagraph"/>
+        <w:numPr>
+          <w:ilvl w:val="0"/>
+          <w:numId w:val="12"/>
+        </w:numPr>
+        <w:rPr>
+          <w:rFonts w:cstheme="minorHAnsi"/>
+          <w:szCs w:val="24"/>
+        </w:rPr>
+      </w:pPr>
+      <w:r>
+        <w:rPr>
+          <w:rFonts w:eastAsia="Times New Roman" w:cstheme="minorHAnsi"/>
+          <w:color w:val="000000"/>
+          <w:szCs w:val="24"/>
+        </w:rPr>
+        <w:t>Return response</w:t>
       </w:r>
     </w:p>
     <w:p>
@@ -459,10 +665,95 @@
       <w:r>
         <w:rPr>
           <w:rFonts w:eastAsia="Times New Roman" w:cstheme="minorHAnsi"/>
-          <w:color w:val="FF9900"/>
-          <w:szCs w:val="24"/>
-        </w:rPr>
-        <w:t>Uses center letter</w:t>
+          <w:color w:val="000000"/>
+          <w:szCs w:val="24"/>
+        </w:rPr>
+        <w:t>If valid</w:t>
+      </w:r>
+    </w:p>
+    <w:p>
+      <w:pPr>
+        <w:pStyle w:val="ListParagraph"/>
+        <w:numPr>
+          <w:ilvl w:val="2"/>
+          <w:numId w:val="12"/>
+        </w:numPr>
+        <w:rPr>
+          <w:rFonts w:cstheme="minorHAnsi"/>
+          <w:color w:val="0000FF"/>
+          <w:szCs w:val="24"/>
+        </w:rPr>
+      </w:pPr>
+      <w:r>
+        <w:rPr>
+          <w:rFonts w:cstheme="minorHAnsi"/>
+          <w:color w:val="0000FF"/>
+          <w:szCs w:val="24"/>
+        </w:rPr>
+        <w:t>Return success message</w:t>
+      </w:r>
+    </w:p>
+    <w:p>
+      <w:pPr>
+        <w:pStyle w:val="ListParagraph"/>
+        <w:numPr>
+          <w:ilvl w:val="2"/>
+          <w:numId w:val="12"/>
+        </w:numPr>
+        <w:rPr>
+          <w:rFonts w:cstheme="minorHAnsi"/>
+          <w:szCs w:val="24"/>
+        </w:rPr>
+      </w:pPr>
+      <w:r>
+        <w:rPr>
+          <w:rFonts w:eastAsia="Times New Roman" w:cstheme="minorHAnsi"/>
+          <w:color w:val="000000"/>
+          <w:szCs w:val="24"/>
+        </w:rPr>
+        <w:t>Add to found words</w:t>
+      </w:r>
+    </w:p>
+    <w:p>
+      <w:pPr>
+        <w:pStyle w:val="ListParagraph"/>
+        <w:numPr>
+          <w:ilvl w:val="2"/>
+          <w:numId w:val="12"/>
+        </w:numPr>
+        <w:rPr>
+          <w:rFonts w:cstheme="minorHAnsi"/>
+          <w:szCs w:val="24"/>
+        </w:rPr>
+      </w:pPr>
+      <w:r>
+        <w:rPr>
+          <w:rFonts w:eastAsia="Times New Roman" w:cstheme="minorHAnsi"/>
+          <w:color w:val="000000"/>
+          <w:szCs w:val="24"/>
+        </w:rPr>
+        <w:t>Update score</w:t>
+      </w:r>
+    </w:p>
+    <w:p>
+      <w:pPr>
+        <w:pStyle w:val="ListParagraph"/>
+        <w:numPr>
+          <w:ilvl w:val="2"/>
+          <w:numId w:val="12"/>
+        </w:numPr>
+        <w:rPr>
+          <w:rFonts w:cstheme="minorHAnsi"/>
+          <w:szCs w:val="24"/>
+        </w:rPr>
+      </w:pPr>
+      <w:r>
+        <w:rPr>
+          <w:rFonts w:eastAsia="Times New Roman" w:cstheme="minorHAnsi"/>
+          <w:color w:val="000000"/>
+          <w:szCs w:val="24"/>
+        </w:rPr>
+        <w:t>Proceed to end turn</w:t>
       </w:r>
     </w:p>
     <w:p>
@@ -479,11 +770,32 @@
       </w:pPr>
       <w:r>
         <w:rPr>
-          <w:rFonts w:cstheme="minorHAnsi"/>
-          <w:color w:val="FF0000"/>
-          <w:szCs w:val="24"/>
-        </w:rPr>
-        <w:t>Doesn’t use too many of each letter</w:t>
+          <w:rFonts w:eastAsia="Times New Roman" w:cstheme="minorHAnsi"/>
+          <w:color w:val="000000"/>
+          <w:szCs w:val="24"/>
+        </w:rPr>
+        <w:t>If invalid</w:t>
+      </w:r>
+    </w:p>
+    <w:p>
+      <w:pPr>
+        <w:pStyle w:val="ListParagraph"/>
+        <w:numPr>
+          <w:ilvl w:val="2"/>
+          <w:numId w:val="12"/>
+        </w:numPr>
+        <w:rPr>
+          <w:rFonts w:cstheme="minorHAnsi"/>
+          <w:szCs w:val="24"/>
+        </w:rPr>
+      </w:pPr>
+      <w:r>
+        <w:rPr>
+          <w:rFonts w:cstheme="minorHAnsi"/>
+          <w:color w:val="0000FF"/>
+          <w:szCs w:val="24"/>
+        </w:rPr>
+        <w:t>Display error message</w:t>
       </w:r>
     </w:p>
     <w:p>
@@ -504,7 +816,7 @@
           <w:color w:val="000000"/>
           <w:szCs w:val="24"/>
         </w:rPr>
-        <w:t>Compare to word bank</w:t>
+        <w:t>End turn</w:t>
       </w:r>
     </w:p>
     <w:p>
@@ -522,394 +834,31 @@
       <w:r>
         <w:rPr>
           <w:rFonts w:eastAsia="Times New Roman" w:cstheme="minorHAnsi"/>
+          <w:color w:val="000000"/>
+          <w:szCs w:val="24"/>
+        </w:rPr>
+        <w:t>Display</w:t>
+      </w:r>
+    </w:p>
+    <w:p>
+      <w:pPr>
+        <w:pStyle w:val="ListParagraph"/>
+        <w:numPr>
+          <w:ilvl w:val="2"/>
+          <w:numId w:val="12"/>
+        </w:numPr>
+        <w:rPr>
+          <w:rFonts w:cstheme="minorHAnsi"/>
+          <w:szCs w:val="24"/>
+        </w:rPr>
+      </w:pPr>
+      <w:r>
+        <w:rPr>
+          <w:rFonts w:eastAsia="Times New Roman" w:cstheme="minorHAnsi"/>
           <w:color w:val="9900FF"/>
           <w:szCs w:val="24"/>
         </w:rPr>
-        <w:t>Found words</w:t>
-      </w:r>
-    </w:p>
-    <w:p>
-      <w:pPr>
-        <w:pStyle w:val="ListParagraph"/>
-        <w:numPr>
-          <w:ilvl w:val="2"/>
-          <w:numId w:val="12"/>
-        </w:numPr>
-        <w:rPr>
-          <w:rFonts w:cstheme="minorHAnsi"/>
-          <w:szCs w:val="24"/>
-        </w:rPr>
-      </w:pPr>
-      <w:r>
-        <w:rPr>
-          <w:rFonts w:eastAsia="Times New Roman" w:cstheme="minorHAnsi"/>
-          <w:color w:val="9900FF"/>
-          <w:szCs w:val="24"/>
-        </w:rPr>
-        <w:t>Ex: .fade    = not found</w:t>
-      </w:r>
-    </w:p>
-    <w:p>
-      <w:pPr>
-        <w:pStyle w:val="ListParagraph"/>
-        <w:numPr>
-          <w:ilvl w:val="2"/>
-          <w:numId w:val="12"/>
-        </w:numPr>
-        <w:rPr>
-          <w:rFonts w:cstheme="minorHAnsi"/>
-          <w:szCs w:val="24"/>
-        </w:rPr>
-      </w:pPr>
-      <w:r>
-        <w:rPr>
-          <w:rFonts w:eastAsia="Times New Roman" w:cstheme="minorHAnsi"/>
-          <w:color w:val="9900FF"/>
-          <w:szCs w:val="24"/>
-        </w:rPr>
-        <w:t>Ex: *fade    = found</w:t>
-      </w:r>
-    </w:p>
-    <w:p>
-      <w:pPr>
-        <w:pStyle w:val="ListParagraph"/>
-        <w:numPr>
-          <w:ilvl w:val="2"/>
-          <w:numId w:val="12"/>
-        </w:numPr>
-        <w:rPr>
-          <w:rFonts w:cstheme="minorHAnsi"/>
-          <w:szCs w:val="24"/>
-        </w:rPr>
-      </w:pPr>
-      <w:r>
-        <w:rPr>
-          <w:rFonts w:eastAsia="Times New Roman" w:cstheme="minorHAnsi"/>
-          <w:color w:val="9900FF"/>
-          <w:szCs w:val="24"/>
-        </w:rPr>
-        <w:t xml:space="preserve">f = end </w:t>
-      </w:r>
-      <w:r>
-        <w:rPr>
-          <w:rFonts w:eastAsia="Times New Roman" w:cstheme="minorHAnsi"/>
-          <w:color w:val="7030A0"/>
-          <w:szCs w:val="24"/>
-        </w:rPr>
-        <w:t>of dicti</w:t>
-      </w:r>
-      <w:r>
-        <w:rPr>
-          <w:rFonts w:eastAsia="Times New Roman" w:cstheme="minorHAnsi"/>
-          <w:color w:val="9900FF"/>
-          <w:szCs w:val="24"/>
-        </w:rPr>
-        <w:t>onary reached</w:t>
-      </w:r>
-    </w:p>
-    <w:p>
-      <w:pPr>
-        <w:pStyle w:val="ListParagraph"/>
-        <w:numPr>
-          <w:ilvl w:val="1"/>
-          <w:numId w:val="12"/>
-        </w:numPr>
-        <w:rPr>
-          <w:rFonts w:cstheme="minorHAnsi"/>
-          <w:szCs w:val="24"/>
-        </w:rPr>
-      </w:pPr>
-      <w:r>
-        <w:rPr>
-          <w:rFonts w:eastAsia="Times New Roman" w:cstheme="minorHAnsi"/>
-          <w:color w:val="000000"/>
-          <w:szCs w:val="24"/>
-        </w:rPr>
-        <w:t>Rejected words</w:t>
-      </w:r>
-    </w:p>
-    <w:p>
-      <w:pPr>
-        <w:pStyle w:val="ListParagraph"/>
-        <w:numPr>
-          <w:ilvl w:val="1"/>
-          <w:numId w:val="12"/>
-        </w:numPr>
-        <w:rPr>
-          <w:rFonts w:cstheme="minorHAnsi"/>
-          <w:color w:val="0000FF"/>
-          <w:szCs w:val="24"/>
-        </w:rPr>
-      </w:pPr>
-      <w:r>
-        <w:rPr>
-          <w:rFonts w:eastAsia="Times New Roman" w:cstheme="minorHAnsi"/>
-          <w:color w:val="0000FF"/>
-          <w:szCs w:val="24"/>
-        </w:rPr>
-        <w:t>Dictionary bank (unfound words)</w:t>
-      </w:r>
-    </w:p>
-    <w:p>
-      <w:pPr>
-        <w:pStyle w:val="ListParagraph"/>
-        <w:numPr>
-          <w:ilvl w:val="0"/>
-          <w:numId w:val="12"/>
-        </w:numPr>
-        <w:rPr>
-          <w:rFonts w:cstheme="minorHAnsi"/>
-          <w:szCs w:val="24"/>
-        </w:rPr>
-      </w:pPr>
-      <w:r>
-        <w:rPr>
-          <w:rFonts w:eastAsia="Times New Roman" w:cstheme="minorHAnsi"/>
-          <w:color w:val="000000"/>
-          <w:szCs w:val="24"/>
-        </w:rPr>
-        <w:t>Return response</w:t>
-      </w:r>
-    </w:p>
-    <w:p>
-      <w:pPr>
-        <w:pStyle w:val="ListParagraph"/>
-        <w:numPr>
-          <w:ilvl w:val="1"/>
-          <w:numId w:val="12"/>
-        </w:numPr>
-        <w:rPr>
-          <w:rFonts w:cstheme="minorHAnsi"/>
-          <w:szCs w:val="24"/>
-        </w:rPr>
-      </w:pPr>
-      <w:r>
-        <w:rPr>
-          <w:rFonts w:eastAsia="Times New Roman" w:cstheme="minorHAnsi"/>
-          <w:color w:val="000000"/>
-          <w:szCs w:val="24"/>
-        </w:rPr>
-        <w:t>If valid</w:t>
-      </w:r>
-    </w:p>
-    <w:p>
-      <w:pPr>
-        <w:pStyle w:val="ListParagraph"/>
-        <w:numPr>
-          <w:ilvl w:val="2"/>
-          <w:numId w:val="12"/>
-        </w:numPr>
-        <w:rPr>
-          <w:rFonts w:cstheme="minorHAnsi"/>
-          <w:color w:val="0000FF"/>
-          <w:szCs w:val="24"/>
-        </w:rPr>
-      </w:pPr>
-      <w:r>
-        <w:rPr>
-          <w:rFonts w:cstheme="minorHAnsi"/>
-          <w:color w:val="0000FF"/>
-          <w:szCs w:val="24"/>
-        </w:rPr>
-        <w:t>Return success message</w:t>
-      </w:r>
-    </w:p>
-    <w:p>
-      <w:pPr>
-        <w:pStyle w:val="ListParagraph"/>
-        <w:numPr>
-          <w:ilvl w:val="2"/>
-          <w:numId w:val="12"/>
-        </w:numPr>
-        <w:rPr>
-          <w:rFonts w:cstheme="minorHAnsi"/>
-          <w:szCs w:val="24"/>
-        </w:rPr>
-      </w:pPr>
-      <w:r>
-        <w:rPr>
-          <w:rFonts w:eastAsia="Times New Roman" w:cstheme="minorHAnsi"/>
-          <w:color w:val="000000"/>
-          <w:szCs w:val="24"/>
-        </w:rPr>
-        <w:t>Add to found words</w:t>
-      </w:r>
-    </w:p>
-    <w:p>
-      <w:pPr>
-        <w:pStyle w:val="ListParagraph"/>
-        <w:numPr>
-          <w:ilvl w:val="2"/>
-          <w:numId w:val="12"/>
-        </w:numPr>
-        <w:rPr>
-          <w:rFonts w:cstheme="minorHAnsi"/>
-          <w:szCs w:val="24"/>
-        </w:rPr>
-      </w:pPr>
-      <w:r>
-        <w:rPr>
-          <w:rFonts w:eastAsia="Times New Roman" w:cstheme="minorHAnsi"/>
-          <w:color w:val="000000"/>
-          <w:szCs w:val="24"/>
-        </w:rPr>
-        <w:t>Update score</w:t>
-      </w:r>
-    </w:p>
-    <w:p>
-      <w:pPr>
-        <w:pStyle w:val="ListParagraph"/>
-        <w:numPr>
-          <w:ilvl w:val="2"/>
-          <w:numId w:val="12"/>
-        </w:numPr>
-        <w:rPr>
-          <w:rFonts w:cstheme="minorHAnsi"/>
-          <w:szCs w:val="24"/>
-        </w:rPr>
-      </w:pPr>
-      <w:r>
-        <w:rPr>
-          <w:rFonts w:eastAsia="Times New Roman" w:cstheme="minorHAnsi"/>
-          <w:color w:val="000000"/>
-          <w:szCs w:val="24"/>
-        </w:rPr>
-        <w:t>Proceed to end turn</w:t>
-      </w:r>
-    </w:p>
-    <w:p>
-      <w:pPr>
-        <w:pStyle w:val="ListParagraph"/>
-        <w:numPr>
-          <w:ilvl w:val="1"/>
-          <w:numId w:val="12"/>
-        </w:numPr>
-        <w:rPr>
-          <w:rFonts w:cstheme="minorHAnsi"/>
-          <w:szCs w:val="24"/>
-        </w:rPr>
-      </w:pPr>
-      <w:r>
-        <w:rPr>
-          <w:rFonts w:eastAsia="Times New Roman" w:cstheme="minorHAnsi"/>
-          <w:color w:val="000000"/>
-          <w:szCs w:val="24"/>
-        </w:rPr>
-        <w:t>If invalid</w:t>
-      </w:r>
-    </w:p>
-    <w:p>
-      <w:pPr>
-        <w:pStyle w:val="ListParagraph"/>
-        <w:numPr>
-          <w:ilvl w:val="2"/>
-          <w:numId w:val="12"/>
-        </w:numPr>
-        <w:rPr>
-          <w:rFonts w:cstheme="minorHAnsi"/>
-          <w:szCs w:val="24"/>
-        </w:rPr>
-      </w:pPr>
-      <w:r>
-        <w:rPr>
-          <w:rFonts w:cstheme="minorHAnsi"/>
-          <w:color w:val="0000FF"/>
-          <w:szCs w:val="24"/>
-        </w:rPr>
-        <w:t>Display error message</w:t>
-      </w:r>
-    </w:p>
-    <w:p>
-      <w:pPr>
-        <w:pStyle w:val="ListParagraph"/>
-        <w:numPr>
-          <w:ilvl w:val="2"/>
-          <w:numId w:val="12"/>
-        </w:numPr>
-        <w:rPr>
-          <w:rFonts w:cstheme="minorHAnsi"/>
-          <w:szCs w:val="24"/>
-        </w:rPr>
-      </w:pPr>
-      <w:r>
-        <w:rPr>
-          <w:rFonts w:eastAsia="Times New Roman" w:cstheme="minorHAnsi"/>
-          <w:color w:val="000000"/>
-          <w:szCs w:val="24"/>
-        </w:rPr>
-        <w:t>Add to rejected word list</w:t>
-      </w:r>
-      <w:r>
-        <w:rPr>
-          <w:rFonts w:eastAsia="Times New Roman" w:cstheme="minorHAnsi"/>
-          <w:color w:val="000000"/>
-          <w:szCs w:val="24"/>
-        </w:rPr>
-        <w:tab/>
-        <w:t>← ????</w:t>
-      </w:r>
-    </w:p>
-    <w:p>
-      <w:pPr>
-        <w:pStyle w:val="ListParagraph"/>
-        <w:numPr>
-          <w:ilvl w:val="0"/>
-          <w:numId w:val="12"/>
-        </w:numPr>
-        <w:rPr>
-          <w:rFonts w:cstheme="minorHAnsi"/>
-          <w:szCs w:val="24"/>
-        </w:rPr>
-      </w:pPr>
-      <w:r>
-        <w:rPr>
-          <w:rFonts w:eastAsia="Times New Roman" w:cstheme="minorHAnsi"/>
-          <w:color w:val="000000"/>
-          <w:szCs w:val="24"/>
-        </w:rPr>
         <w:lastRenderedPageBreak/>
-        <w:t>End turn</w:t>
-      </w:r>
-    </w:p>
-    <w:p>
-      <w:pPr>
-        <w:pStyle w:val="ListParagraph"/>
-        <w:numPr>
-          <w:ilvl w:val="1"/>
-          <w:numId w:val="12"/>
-        </w:numPr>
-        <w:rPr>
-          <w:rFonts w:cstheme="minorHAnsi"/>
-          <w:szCs w:val="24"/>
-        </w:rPr>
-      </w:pPr>
-      <w:r>
-        <w:rPr>
-          <w:rFonts w:eastAsia="Times New Roman" w:cstheme="minorHAnsi"/>
-          <w:color w:val="000000"/>
-          <w:szCs w:val="24"/>
-        </w:rPr>
-        <w:t>Display</w:t>
-      </w:r>
-    </w:p>
-    <w:p>
-      <w:pPr>
-        <w:pStyle w:val="ListParagraph"/>
-        <w:numPr>
-          <w:ilvl w:val="2"/>
-          <w:numId w:val="12"/>
-        </w:numPr>
-        <w:rPr>
-          <w:rFonts w:cstheme="minorHAnsi"/>
-          <w:szCs w:val="24"/>
-        </w:rPr>
-      </w:pPr>
-      <w:r>
-        <w:rPr>
-          <w:rFonts w:eastAsia="Times New Roman" w:cstheme="minorHAnsi"/>
-          <w:color w:val="9900FF"/>
-          <w:szCs w:val="24"/>
-        </w:rPr>
         <w:t>Found words</w:t>
       </w:r>
     </w:p>

</xml_diff>